<commit_message>
Word file to edit
</commit_message>
<xml_diff>
--- a/script/tm_dgrl_Markdown.docx
+++ b/script/tm_dgrl_Markdown.docx
@@ -131,19 +131,19 @@
         <w:pStyle w:val="Date"/>
       </w:pPr>
       <w:r>
-        <w:t xml:space="preserve">04</w:t>
-      </w:r>
-      <w:r>
-        <w:t xml:space="preserve"> </w:t>
-      </w:r>
-      <w:r>
-        <w:t xml:space="preserve">June</w:t>
-      </w:r>
-      <w:r>
-        <w:t xml:space="preserve"> </w:t>
-      </w:r>
-      <w:r>
-        <w:t xml:space="preserve">2022</w:t>
+        <w:t xml:space="preserve">30</w:t>
+      </w:r>
+      <w:r>
+        <w:t xml:space="preserve"> </w:t>
+      </w:r>
+      <w:r>
+        <w:t xml:space="preserve">abril</w:t>
+      </w:r>
+      <w:r>
+        <w:t xml:space="preserve"> </w:t>
+      </w:r>
+      <w:r>
+        <w:t xml:space="preserve">2023</w:t>
       </w:r>
     </w:p>
     <w:bookmarkStart w:id="20" w:name="abstract"/>
@@ -160,7 +160,7 @@
         <w:pStyle w:val="FirstParagraph"/>
       </w:pPr>
       <w:r>
-        <w:t xml:space="preserve">Digital Government is a growing and vibrant multidisciplinary field of research, the fast increase in research output has challenged researchers to explore and use novel computational ways and methods to perform evidence synthesis on the extant literature and be able to map a scientific discipline, explore the thematic evolution over time and identify potential avenues for further research. Topic modeling has emerged as a powerful technique from the computer science field that is contributing to the examination of large amounts of text data. This manuscript demonstrates the training a structural topic model aimed to assemble a</w:t>
+        <w:t xml:space="preserve">Digital Government is a growing and vibrant multidisciplinary field of research, the fast increase in research output has challenged researchers to explore and use novel computational ways and methods to perform evidence synthesis on the extant literature and be able to map a scientific discipline, explore the thematic evolution over time and identify potential avenues for further research. Topic modeling has emerged as a powerful technique in the computer science field that is contributing to the examination of large amounts of text data. This manuscript demonstrates the training of a structural topic model aimed to assemble a</w:t>
       </w:r>
       <w:r>
         <w:t xml:space="preserve"> </w:t>
@@ -196,15 +196,7 @@
         <w:t xml:space="preserve"> </w:t>
       </w:r>
       <w:r>
-        <w:t xml:space="preserve">topic modeling that allow the estimation of covariates contained in the metadata of corpora to calculate topic prevalence in a corpus. To our best knowledge, this is the first attempt to use unsupervised machine learning techniques with this data set. This effort may contribute to creating a map of the field, identify the evolving themes in the literature and help to identify promising areas of research.</w:t>
-      </w:r>
-    </w:p>
-    <w:p>
-      <w:pPr>
-        <w:pStyle w:val="BodyText"/>
-      </w:pPr>
-      <w:r>
-        <w:t xml:space="preserve">Findings?</w:t>
+        <w:t xml:space="preserve">topic modeling that allows the estimation of covariates contained in the metadata of corpora to calculate topic prevalence in a corpus. To our best knowledge, this is the first attempt to use unsupervised machine learning techniques with this data set. This effort may contribute to creating a map of the field, identify the evolving themes in the literature and help to identify promising areas of research. The study of the linkage between digital technologies and the organization of work is conceptually formulated but not empirically explored in the extant literature.</w:t>
       </w:r>
     </w:p>
     <w:bookmarkEnd w:id="20"/>
@@ -242,7 +234,7 @@
         <w:t xml:space="preserve"> </w:t>
       </w:r>
       <w:r>
-        <w:t xml:space="preserve">of abstracts of journal articles contained in the Digital Government Research Library (DGRL) via a Structural Topic Model. Probabilistic topic models are a type of unsupervised machine learning processes that allow the exploration of a vast collection of documents (also known as corpus), perform the automated classification of large amounts of textual data and hence assist scholars in research tasks such as discovery, measurement, prediction and causal inference. Topic modeling enables the use of larger bibliographic data sets, and the extraction of relevant concepts from sizable corpora in a scalable way. To our best knowledge this is the first attempt to run a topic model for a corpus in the field of Digital Government Research.</w:t>
+        <w:t xml:space="preserve">of abstracts of journal articles contained in the Digital Government Research Library (DGRL) via a Structural Topic Model. Probabilistic topic models are a type of unsupervised machine learning process that allows the exploration of a vast collection of documents (also known as corpus), perform the automated classification of large amounts of textual data, and hence assist scholars in research tasks such as discovery, measurement, prediction, and causal inference. Topic modeling enables the use of larger bibliographic data sets and the extraction of relevant concepts from sizable corpora in a scalable way. To our best knowledge, this is the first attempt to run a topic model for a corpus in the field of Digital Government Research.</w:t>
       </w:r>
     </w:p>
     <w:p>
@@ -250,7 +242,7 @@
         <w:pStyle w:val="BodyText"/>
       </w:pPr>
       <w:r>
-        <w:t xml:space="preserve">The corpus used for this analysis is a subset of the journal articles in the version 17.5 of the Digital Government Reference Library. As argued by</w:t>
+        <w:t xml:space="preserve">The corpus used for this analysis is a subset of the journal articles in version 17.5 of the Digital Government Reference Library. As argued by</w:t>
       </w:r>
       <w:r>
         <w:t xml:space="preserve"> </w:t>
@@ -274,7 +266,7 @@
         <w:t xml:space="preserve">”</w:t>
       </w:r>
       <w:r>
-        <w:t xml:space="preserve">, the contents of previous versions of this data set have been used as primary or secondary source of data exploring the Digital Government field. The Digital Government Research Library is a collection of bibliographic references associated with Digital Government scholarship. In its 17.5 version, it contains more than 16500 references, including journal articles, book chapters and conference papers. Contributions to this research domain come from established disciplines such as information science, computer science, organization science, sociology, public administration, and political science</w:t>
+        <w:t xml:space="preserve">, the contents of previous versions of this data set have been used as a primary or secondary sources of data exploring the Digital Government field. The Digital Government Research Library is a collection of bibliographic references associated with Digital Government scholarship. In its 17.5 version, it contains more than 16500 references, including journal articles, book chapters, and conference papers. Contributions to this research domain come from established disciplines such as information science, computer science, organization science, sociology, public administration, and political science</w:t>
       </w:r>
       <w:r>
         <w:t xml:space="preserve"> </w:t>
@@ -300,7 +292,10 @@
         <w:t xml:space="preserve">(AlcaideMuñoz et al. 2017)</w:t>
       </w:r>
       <w:r>
-        <w:t xml:space="preserve">, and identified the most influential journals, conferences and leading scholars in the field</w:t>
+        <w:t xml:space="preserve"> </w:t>
+      </w:r>
+      <w:r>
+        <w:t xml:space="preserve">and identified the most influential journals, conferences and leading scholars in the field</w:t>
       </w:r>
       <w:r>
         <w:t xml:space="preserve"> </w:t>
@@ -380,7 +375,7 @@
         <w:pStyle w:val="BodyText"/>
       </w:pPr>
       <w:r>
-        <w:t xml:space="preserve">The study of the linkage between modern technologies and the quality and quantity labor has been on the research agenda of diverse disciplines and academic fields such as economics</w:t>
+        <w:t xml:space="preserve">The study of the linkage between modern technologies and the quality and quantity of labor has been on the research agenda of diverse disciplines and academic fields such as economics</w:t>
       </w:r>
       <w:r>
         <w:t xml:space="preserve">(Dosi et al. 2021; Fernández-Macías and Bisello 2022)</w:t>
@@ -448,7 +443,7 @@
         <w:t xml:space="preserve"> </w:t>
       </w:r>
       <w:r>
-        <w:t xml:space="preserve">can be very heterogeneous in terms of scale and scope among diverse jurisdictions. Public sector organizations rank high globally among the largest employers in the form of armies and other defense related operations, State-Owned Enterprises (SOE), and health care providers, to name a few. The</w:t>
+        <w:t xml:space="preserve">can be very heterogeneous in terms of scale and scope among diverse jurisdictions. Public sector organizations rank high globally among the largest employers in the form of armies and other defense-related operations, State-Owned Enterprises (SOE), and health care providers, to name a few. The</w:t>
       </w:r>
       <w:r>
         <w:t xml:space="preserve"> </w:t>
@@ -474,7 +469,7 @@
         <w:pStyle w:val="BodyText"/>
       </w:pPr>
       <w:r>
-        <w:t xml:space="preserve">The public sector is also considered one of the largest adopters and users of ICT, and perform a key role in the creation and governance of enormous amounts of data</w:t>
+        <w:t xml:space="preserve">The public sector is also considered one of the largest adopters and users of ICT, and performs a key role in the creation and governance of enormous amounts of data</w:t>
       </w:r>
       <w:r>
         <w:t xml:space="preserve"> </w:t>
@@ -483,7 +478,7 @@
         <w:t xml:space="preserve">(Guenduez, Mettler, and Schedler 2020; Lofgren and Webster 2020)</w:t>
       </w:r>
       <w:r>
-        <w:t xml:space="preserve">. Historically, governments have developed the required information infrastructure to manage data intensive operations such as population and property registries, tax collection, and medical records among others. The pervasive deployment and use of digital technologies, digital platforms, and digital infrastructures has accelerated the rate of new data creation thus transforming the operations of firms and public organizations with profound implications for the organization of work</w:t>
+        <w:t xml:space="preserve">. Historically, governments have developed the required information infrastructure to manage data-intensive operations such as population and property registries, tax collection, and medical records among others. The pervasive deployment and use of digital technologies, digital platforms, and digital infrastructures have accelerated the rate of new data creation thus transforming the operations of firms and public organizations with profound implications for the organization of work</w:t>
       </w:r>
       <w:r>
         <w:t xml:space="preserve"> </w:t>
@@ -500,7 +495,7 @@
         <w:pStyle w:val="BodyText"/>
       </w:pPr>
       <w:r>
-        <w:t xml:space="preserve">The reported impact of digitalization on the organization work is diverse</w:t>
+        <w:t xml:space="preserve">The reported impact of digitalization on the organization of work is diverse</w:t>
       </w:r>
       <w:r>
         <w:t xml:space="preserve"> </w:t>
@@ -509,7 +504,7 @@
         <w:t xml:space="preserve">(Stephen R. Barley and Kunda 2001)</w:t>
       </w:r>
       <w:r>
-        <w:t xml:space="preserve">, it may automate work, create or eliminate jobs, deskill or reskill workers but also, little or negligible impact whatsoever. Digital government as a research field is in a phase of consolidation, allowing for the exploration of promising subfields for further inquiry. Digital technologies and the novel design of public services may facilitate a more intricate division of labor into smaller components (tasks), reconfiguring the workflow of public services, fostering new ways for multi-actor co-production</w:t>
+        <w:t xml:space="preserve">, it may automate work, create or eliminate jobs, deskill or reskill workers but also, have little or negligible impact whatsoever. Digital government as a research field is in a phase of consolidation, allowing for the exploration of promising subfields for further inquiry. Digital technologies and the novel design of public services may facilitate a more intricate division of labor into smaller components (tasks), reconfiguring the workflow of public services, fostering new ways for multi-actor co-production</w:t>
       </w:r>
       <w:r>
         <w:t xml:space="preserve"> </w:t>
@@ -626,7 +621,7 @@
         <w:t xml:space="preserve">(Nagel 2020; Dingel and Neiman 2020; Mazzucato and Kattel 2020; Leonardi, Woo, and Barley 2021; Faraj, Renno, and Bhardwaj 2021)</w:t>
       </w:r>
       <w:r>
-        <w:t xml:space="preserve">. Thus, it is deemed pertinent and timely to pursue the scholarly exploration of the effects of technological change in public organizations and its consequences for the public sector workforce.</w:t>
+        <w:t xml:space="preserve">. Thus, it is deemed pertinent and timely to pursue the scholarly exploration of the effects of technological change in public organizations and its consequences on the public sector workforce.</w:t>
       </w:r>
     </w:p>
     <w:p>
@@ -634,7 +629,7 @@
         <w:pStyle w:val="BodyText"/>
       </w:pPr>
       <w:r>
-        <w:t xml:space="preserve">The use of text based techniques and topic models have gained traction among scholars exploring the nexus between novel technologies and labor markets. Among these novel approaches are</w:t>
+        <w:t xml:space="preserve">The use of text-based techniques and topic models has gained traction among scholars exploring the nexus between novel technologies and labor markets. Among these novel approaches are</w:t>
       </w:r>
       <w:r>
         <w:t xml:space="preserve"> </w:t>
@@ -646,7 +641,7 @@
         <w:t xml:space="preserve"> </w:t>
       </w:r>
       <w:r>
-        <w:t xml:space="preserve">that explore robots and labor-saving technologies, and</w:t>
+        <w:t xml:space="preserve">which explore robots and labor-saving technologies, and</w:t>
       </w:r>
       <w:r>
         <w:t xml:space="preserve"> </w:t>
@@ -666,7 +661,7 @@
         <w:pStyle w:val="BodyText"/>
       </w:pPr>
       <w:r>
-        <w:t xml:space="preserve">Supervised, semi-supervised and unsupervised machine learning techniques for text analysis can be used in a wide range of disciplines to examine databases, repositories and corpora, hence expanding the methodological repertoire of researchers opening an opportunity to explore large troves of data. It is our opinion that this methodological innovation can be repurposed to explore the linkages between digitalization and organization of work in a public sector context.</w:t>
+        <w:t xml:space="preserve">Supervised, semi-supervised and unsupervised machine learning techniques for text analysis can be used in a wide range of disciplines to examine databases, repositories and corpora, hence expanding the methodological repertoire of researchers and opening an opportunity to explore large troves of data. It is our opinion that this methodological innovation can be repurposed to explore the linkages between digitalization and the organization of work in a public sector context.</w:t>
       </w:r>
     </w:p>
     <w:p>
@@ -682,7 +677,7 @@
         <w:pStyle w:val="BodyText"/>
       </w:pPr>
       <w:r>
-        <w:t xml:space="preserve">RQ1: What does topic modeling techniques applied to the Digital Government Research Library v17.5 reveal about the conceptual, intellectual and thematic evolution this academic field? –&gt; Text mining and STM</w:t>
+        <w:t xml:space="preserve">RQ1: What does topic modeling techniques applied to the Digital Government Research Library v17.5 reveal about the conceptual, intellectual and thematic evolution this academic field?</w:t>
       </w:r>
     </w:p>
     <w:p>
@@ -690,7 +685,7 @@
         <w:pStyle w:val="BodyText"/>
       </w:pPr>
       <w:r>
-        <w:t xml:space="preserve">RQ2: What structural changes can be interpreted from the topic model? –&gt; (Covariates)</w:t>
+        <w:t xml:space="preserve">RQ2: What structural changes can be interpreted from the topic model?</w:t>
       </w:r>
     </w:p>
     <w:p>
@@ -698,7 +693,7 @@
         <w:pStyle w:val="BodyText"/>
       </w:pPr>
       <w:r>
-        <w:t xml:space="preserve">RQ3: What does the extant literature (corpus) on Digital Government reveal on the linkage between digitalization and the organization of work? – SeededLDA? (in-progress)</w:t>
+        <w:t xml:space="preserve">RQ3: What does the extant literature (corpus) on Digital Government reveal on the linkage between digitalization and the organization of work?</w:t>
       </w:r>
     </w:p>
     <w:p>
@@ -706,7 +701,7 @@
         <w:pStyle w:val="BodyText"/>
       </w:pPr>
       <w:r>
-        <w:t xml:space="preserve">The objective of this exercise is to analyze and present the results of the application of a structural topic model, a novel method for evidence synthesis, in the exploration of the effects of digitalization in the organization of work in the public sector. The advent of computerization and digitalization has had broad impacts in most aspects of contemporary life, including scientific research. Digitalization has influenced how research is designed and conducted, allowing for the creation and increased availability of ever-growing data sets that require powerful computational methods and enhanced tools to handle abundant information</w:t>
+        <w:t xml:space="preserve">The objective of this exercise is to analyze and present the results of the application of a structural topic model, a novel method for evidence synthesis, in the exploration of the effects of digitalization in the organization of work in the public sector. The advent of computerization and digitalization has had broad impacts on most aspects of contemporary life, including scientific research. Digitalization has influenced how research is designed and conducted, allowing for the creation and increased availability of ever-growing data sets that require powerful computational methods and enhanced tools to handle abundant information</w:t>
       </w:r>
       <w:r>
         <w:t xml:space="preserve"> </w:t>
@@ -742,7 +737,7 @@
         <w:t xml:space="preserve">(Arduini and Zanfei 2014)</w:t>
       </w:r>
       <w:r>
-        <w:t xml:space="preserve">, and answering to calls in the extant literature towards the pursuit of quantitative and empirically oriented approaches</w:t>
+        <w:t xml:space="preserve">, and answering to calls in the extant literature toward the pursuit of quantitative and empirically oriented approaches</w:t>
       </w:r>
       <w:r>
         <w:t xml:space="preserve"> </w:t>
@@ -928,7 +923,7 @@
         <w:t xml:space="preserve">”</w:t>
       </w:r>
       <w:r>
-        <w:t xml:space="preserve">. In organization research, text is considered a key source of data as organizations publish content on their websites, social media and other searchable repositories</w:t>
+        <w:t xml:space="preserve">. In organizational research, text is considered a key source of data as organizations publish content on their websites, social media and other searchable repositories</w:t>
       </w:r>
       <w:r>
         <w:t xml:space="preserve"> </w:t>
@@ -937,7 +932,7 @@
         <w:t xml:space="preserve">(Kobayashi et al. 2017)</w:t>
       </w:r>
       <w:r>
-        <w:t xml:space="preserve">. The use of text analysis or text mining is not necessarily new; however, the digitalization of everyday life has facilitated the creation, storage and analysis of enormous quantities of data in text format. Nonetheless the usage of text mining techniques has remained</w:t>
+        <w:t xml:space="preserve">. The use of text analysis or text mining is not necessarily new; however, the digitalization of everyday life has facilitated the creation, storage and analysis of enormous quantities of data in text format. Nonetheless, the usage of text mining techniques has remained</w:t>
       </w:r>
       <w:r>
         <w:t xml:space="preserve"> </w:t>
@@ -992,7 +987,7 @@
         <w:pStyle w:val="BodyText"/>
       </w:pPr>
       <w:r>
-        <w:t xml:space="preserve">LDA models are becoming widely used in social science, however these techniques are not infallible and require rigorous validation and human interpretability</w:t>
+        <w:t xml:space="preserve">LDA models are becoming widely used in social science, however, these techniques are not infallible and require rigorous validation and human interpretability</w:t>
       </w:r>
       <w:r>
         <w:t xml:space="preserve"> </w:t>
@@ -1019,7 +1014,7 @@
         <w:t xml:space="preserve"> </w:t>
       </w:r>
       <w:r>
-        <w:t xml:space="preserve">as eloquently put it by</w:t>
+        <w:t xml:space="preserve">as eloquently put by</w:t>
       </w:r>
       <w:r>
         <w:t xml:space="preserve"> </w:t>
@@ -1028,7 +1023,7 @@
         <w:t xml:space="preserve">(Chang et al. 2009)</w:t>
       </w:r>
       <w:r>
-        <w:t xml:space="preserve">. For a robust analysis it is advised to take an iterative approach for build, compute, critique, and rebuild topic models</w:t>
+        <w:t xml:space="preserve">. For a robust analysis, it is advised to take an iterative approach to build, compute, critique, and rebuild topic models</w:t>
       </w:r>
       <w:r>
         <w:t xml:space="preserve"> </w:t>
@@ -1045,7 +1040,7 @@
         <w:pStyle w:val="BodyText"/>
       </w:pPr>
       <w:r>
-        <w:t xml:space="preserve">Even though these techniques originated in the computer science field and at first sight may seem arcane to newcomers, there have been important progress in other research areas towards facilitating the adoption of this powerful computational tool by lowering the technical barriers, the creation of agreed-upon workflows for modeling and visualization, and the development of relatively accessible software packages in open source statistical software like R and Python</w:t>
+        <w:t xml:space="preserve">Even though these techniques originated in the computer science field and at first sight may seem arcane to newcomers, there have been important progress in other research areas towards facilitating the adoption of this powerful computational tool by lowering the technical barriers, the creation of agreed-upon workflows for modeling and visualization, and the development of relatively accessible software packages in open-source statistical software like R and Python</w:t>
       </w:r>
       <w:r>
         <w:t xml:space="preserve"> </w:t>
@@ -1119,7 +1114,7 @@
         <w:t xml:space="preserve"> </w:t>
       </w:r>
       <w:r>
-        <w:t xml:space="preserve">studied the evolution in the thematic structure of the economics discipline by applying LDA to the full texts of articles published in 188 journals in the JSTOR database from 1845 to 2013 (n= 250846). Other implementations have concentrated its attention and analysis,</w:t>
+        <w:t xml:space="preserve">studied the evolution in the thematic structure of the economics discipline by applying LDA to the full texts of articles published in 188 journals in the JSTOR database from 1845 to 2013 (n= 250846). Other implementations have concentrated their attention and analysis,</w:t>
       </w:r>
       <w:r>
         <w:t xml:space="preserve"> </w:t>
@@ -1131,7 +1126,7 @@
         <w:t xml:space="preserve"> </w:t>
       </w:r>
       <w:r>
-        <w:t xml:space="preserve">explored the full text corpus (n=1008) of a single top ranking journal in innovation research over a three decade span.</w:t>
+        <w:t xml:space="preserve">explored the full text corpus (n=1008) of a single top-ranking journal in innovation research over a three-decade span.</w:t>
       </w:r>
     </w:p>
     <w:p>
@@ -1139,7 +1134,7 @@
         <w:pStyle w:val="BodyText"/>
       </w:pPr>
       <w:r>
-        <w:t xml:space="preserve">Structural Topic Modeling is a conceptual and technical evolution of the the typical topic modeling approach by incorporating the estimation of topic prevalence using covariates found in the metadata of the corpus</w:t>
+        <w:t xml:space="preserve">Structural Topic Modeling is a conceptual and technical evolution of the typical topic modeling approach by incorporating the estimation of topic prevalence using covariates found in the metadata of the corpus</w:t>
       </w:r>
       <w:r>
         <w:t xml:space="preserve"> </w:t>
@@ -1192,7 +1187,7 @@
         <w:t xml:space="preserve"> </w:t>
       </w:r>
       <w:r>
-        <w:t xml:space="preserve">in the methodological choices of automated text classification and the fact that human validation is a key component of text as data methods. The selection of a corpus in itself is deemed a crucial decision that can be prone to four types of bias: resource bias, incentive bias, medium bias and retrieval bias, these selection biases are well acknowledged in the text as data literature</w:t>
+        <w:t xml:space="preserve">in the methodological choices of automated text classification and the fact that human validation is a key component of text as data methods. The selection of a corpus in itself is deemed a crucial decision that can be prone to four types of bias: resource bias, incentive bias, medium bias and retrieval bias, these selection biases are well-acknowledged in the text as data literature</w:t>
       </w:r>
       <w:r>
         <w:t xml:space="preserve"> </w:t>
@@ -1224,7 +1219,7 @@
         <w:pStyle w:val="BodyText"/>
       </w:pPr>
       <w:r>
-        <w:t xml:space="preserve">LDA is an unsupervised machine learning method which means the relationship between words and topics is ignored prior to the execution of the model. Thus is deemed good practice to split the data between a training set and a test set. Our approach is to train the model with 75% of the corpus, leaving the remaining proportion for testing purposes. The optimal number of topics (k) is unknown and the researcher should selected this parameter, there is technically no</w:t>
+        <w:t xml:space="preserve">LDA is an unsupervised machine learning method which means the relationship between words and topics is ignored prior to the execution of the model. Thus is deemed good practice to split the data between a training set and a test set. Our approach is to train the model with 75% of the corpus, leaving the remaining proportion for testing purposes. The optimal number of topics (k) is unknown and the researcher should select this parameter, there is technically no</w:t>
       </w:r>
       <w:r>
         <w:t xml:space="preserve"> </w:t>
@@ -1251,7 +1246,7 @@
         <w:t xml:space="preserve">(Grimmer and Stewart 2013)</w:t>
       </w:r>
       <w:r>
-        <w:t xml:space="preserve">. In general, a low number of topics is used for an overview, instead, a higher number of topics is used for more granular analysis of the corpus</w:t>
+        <w:t xml:space="preserve">. In general, a low number of topics is used for an overview, instead, a higher number of topics is used for a more granular analysis of the corpus</w:t>
       </w:r>
       <w:r>
         <w:t xml:space="preserve"> </w:t>
@@ -1277,7 +1272,7 @@
         <w:t xml:space="preserve">“</w:t>
       </w:r>
       <w:r>
-        <w:t xml:space="preserve">eye balling</w:t>
+        <w:t xml:space="preserve">eyeballing</w:t>
       </w:r>
       <w:r>
         <w:t xml:space="preserve">”</w:t>
@@ -1321,7 +1316,7 @@
         <w:pStyle w:val="BodyText"/>
       </w:pPr>
       <w:r>
-        <w:t xml:space="preserve">Four goodness of fit measures are usually considered when exploring the optimal number of topics to apply to a corpus: perplexity, coherence, residuals and lower bound. The held-out likelihood, also know as perplexity, measures how well the probability model predicts unseen data, a lower number in this measure implies a higher the accuracy of the model. Semantic coherence is maximized when the most probable words in a topic co-occur frequently</w:t>
+        <w:t xml:space="preserve">Four goodness of fit measures are usually considered when exploring the optimal number of topics to apply to a corpus: perplexity, coherence, residuals and lower bound. The held-out likelihood, also known as perplexity, measures how well the probability model predicts unseen data, a lower number in this measure implies a higher accuracy of the model. Semantic coherence is maximized when the most probable words in a topic co-occur frequently</w:t>
       </w:r>
       <w:r>
         <w:t xml:space="preserve"> </w:t>
@@ -1330,7 +1325,7 @@
         <w:t xml:space="preserve">(Roberts et al. 2014)</w:t>
       </w:r>
       <w:r>
-        <w:t xml:space="preserve">. The lower bound indicator explains the convergence in the iterations of the model, when there is small change among iterations the model is considered converged. As for residuals, this diagnostic measure calculates the sample dispersion, if the number for this value is greater than one (&gt;1) it suggests that the number of topics are set too low</w:t>
+        <w:t xml:space="preserve">. The lower bound indicator explains the convergence in the iterations of the model, when there is a small change among iterations the model is considered converged. As for residuals, this diagnostic measure calculates the sample dispersion, if the number for this value is greater than one (&gt;1) it suggests that the number of topics is set too low</w:t>
       </w:r>
       <w:r>
         <w:t xml:space="preserve"> </w:t>
@@ -1365,7 +1360,7 @@
         <w:t xml:space="preserve"> </w:t>
       </w:r>
       <w:r>
-        <w:t xml:space="preserve">have to be made. It is considered a best practice to use version control systems in the all the phases of the analysis for efficiency but also for replicability and transparency purposes.</w:t>
+        <w:t xml:space="preserve">have to be made. It is considered a best practice to use version control systems in all the phases of the analysis for efficiency but also for replicability and transparency purposes.</w:t>
       </w:r>
     </w:p>
     <w:p>
@@ -1373,7 +1368,7 @@
         <w:pStyle w:val="BodyText"/>
       </w:pPr>
       <w:r>
-        <w:t xml:space="preserve">Text data is incredibly diverse in length and contents. Social media posts, political speeches, press releases and customer reviews are the usual targets of this kind analysis. For researchers exploring bibliographic data the unit of analysis can be the title of the document, the abstract or the whole text of the documents in the corpus. Text data can be coerced into a type of structure for processing using the bag of words approach. The bag of words assumption means that the order of words within each document is ignored and the thematic structure of the document can be inferred by the frequency distribution of words</w:t>
+        <w:t xml:space="preserve">Text data is incredibly diverse in length and contents. Social media posts, political speeches, press releases and customer reviews are the usual targets of this kind of analysis. For researchers exploring bibliographic data the unit of analysis can be the title of the document, the abstract or the whole text of the documents in the corpus. Text data can be coerced into a type of structure for processing using the bag of words approach. The bag of words assumption means that the order of words within each document is ignored and the thematic structure of the document can be inferred by the frequency distribution of words</w:t>
       </w:r>
       <w:r>
         <w:t xml:space="preserve"> </w:t>
@@ -1390,7 +1385,7 @@
         <w:pStyle w:val="BodyText"/>
       </w:pPr>
       <w:r>
-        <w:t xml:space="preserve">The bag of words approach deliberately ignores the syntax or structure of the text, the creation of a bag of words is known as tokenizing. Additional treatment of text include the elimination of punctuation, transform each word to lowercase and in some cases stemming which is a way to reduce a word to its stem or root in order to reduce the sparsity of the resulting matrices. Even though these steps may seem difficult to understand at first, the publication of open software packages, the availability of vast documentation, tutorials and vibrant online knowledge communities have lowered the technical barriers of this powerful computational tool for research.</w:t>
+        <w:t xml:space="preserve">The bag of words approach deliberately ignores the syntax or structure of the text, the creation of a bag of words is known as tokenizing. Additional treatment of text includes the elimination of punctuation, transforming each word to lowercase and in some cases stemming which is a way to reduce a word to its stem or root in order to reduce the sparsity of the resulting matrices. Even though these steps may seem difficult to understand at first, the publication of open software packages, the availability of vast documentation, tutorials and vibrant online knowledge communities have lowered the technical barriers of this powerful computational tool for research.</w:t>
       </w:r>
     </w:p>
     <w:p>
@@ -1410,7 +1405,7 @@
         <w:t xml:space="preserve"> </w:t>
       </w:r>
       <w:r>
-        <w:t xml:space="preserve">containing all the documents and the tokenized text, the usual result is a very sparse matrix. Best practices found in the literature suggest to perform dimensionality reduction to the matrix by dropping features with very low frequency of occurrence and the very common features, the most common words in the corpus given that it is assumed that these very common words will not contribute to the discovery of the latent structure of the corpus.</w:t>
+        <w:t xml:space="preserve">containing all the documents and the tokenized text, the usual result is a very sparse matrix. Best practices found in the literature suggest to performing dimensionality reduction to the matrix by dropping features with a very low frequency of occurrence and the very common features, the most common words in the corpus given that it is assumed that these very common words will not contribute to the discovery of the latent structure of the corpus.</w:t>
       </w:r>
     </w:p>
     <w:p>
@@ -1418,7 +1413,7 @@
         <w:pStyle w:val="BodyText"/>
       </w:pPr>
       <w:r>
-        <w:t xml:space="preserve">Computational tools like topic models are enabling researchers to explore and analyze larger data sets of bibliographic information to conduct evidence synthesis by facilitating the exploration of a vast corpora, perform the automated classification of textual data and assist scholars in research tasks such as discovery, measurement, prediction and causal inference.</w:t>
+        <w:t xml:space="preserve">Computational tools like topic models are enabling researchers to explore and analyze larger data sets of bibliographic information to conduct evidence synthesis by facilitating the exploration of vast corpora, perform the automated classification of textual data and assist scholars in research tasks such as discovery, measurement, prediction and causal inference.</w:t>
       </w:r>
     </w:p>
     <w:bookmarkEnd w:id="24"/>
@@ -1436,7 +1431,7 @@
         <w:pStyle w:val="FirstParagraph"/>
       </w:pPr>
       <w:r>
-        <w:t xml:space="preserve">The Digital Government Research Library version 17.5 is a large curated repository of publications contributing to the field of Digital Government Research (DGR), it contains more than 16500 references among its records. The most prevalent types of documents are conference papers (33.2%) and journal articles (50%). The inclusion criteria of the DGRL are: to have passed academic peer review, to be published in an academic journal, to be published in English language</w:t>
+        <w:t xml:space="preserve">The Digital Government Research Library version 17.5 is a large curated repository of publications contributing to the field of Digital Government Research (DGR), it contains more than 16500 references among its records. The most prevalent types of documents are conference papers (33.2%) and journal articles (50%). The inclusion criteria of the DGRL are: to have passed academic peer review, to be published in an academic journal, and to be published in the English language</w:t>
       </w:r>
       <w:r>
         <w:t xml:space="preserve"> </w:t>
@@ -1750,7 +1745,7 @@
         <w:pStyle w:val="BodyText"/>
       </w:pPr>
       <w:r>
-        <w:t xml:space="preserve">The download package contains three types of bibliographic files BibTeX, RIS, and ENL (EndNote). In its raw and unprocessed form, the data has a large proportion of missing values, mostly clustered in metadata not considered relevant for the analysis. By exploring the different bibliographic formats, BiBTeX, RIS and ENL files, we noticed that the data sets had a large amount of missing data and that some information was available in a file type but not other. The script for initial data wrangling and data transformation documents the steps and choices made to the initial filtering and de-duplication. The unique digital object identifier (DOI) served as a exact key to merge the data sets, also as a</w:t>
+        <w:t xml:space="preserve">The download package contains three types of bibliographic files BibTeX, RIS, and ENL (EndNote). In its raw and unprocessed form, the data has a large proportion of missing values, mostly clustered in metadata not considered relevant for the analysis. By exploring the different bibliographic formats, BiBTeX, RIS and ENL files, we noticed that the data sets had a large amount of missing data and that some information was available in a file type but not another. The script for initial data wrangling and data transformation documents the steps and choices made to the initial data set. The unique digital object identifier (DOI) served as a exact key to merge the data sets, also as a</w:t>
       </w:r>
       <w:r>
         <w:t xml:space="preserve"> </w:t>
@@ -1801,7 +1796,7 @@
         <w:pStyle w:val="BodyText"/>
       </w:pPr>
       <w:r>
-        <w:t xml:space="preserve">After the initial data wrangling, the relevant data for 6682 journal articles or approximately 80.7% of the total number of articles in the DGRL v17.5 is further processed to create a corpus, the initial step towards a topic model. Documents published before year 2000 were dropped from further analysis due to their negligible quantity, also a single observation from year 2022, this reduced the corpus to be analyzed slightly to 6664 documents. A visualization in the publication trend demonstrate an incipient increase in number of journal articles after year 2000 and a steep increase in the beginning of the 2010 decade to present.</w:t>
+        <w:t xml:space="preserve">After the initial data wrangling, the relevant data for 6682 journal articles or approximately 80.7% of the total number of articles in the DGRL v17.5 is further processed to create a corpus, the initial step toward a topic model. Documents published before the year 2000 were dropped from further analysis due to their negligible quantity, also a single observation from the year 2022, reduced the corpus slightly to 6664 documents. The visualization of the publication trend demonstrates an incipient increase in number of journal articles after year 2000 and a steep increase in the beginning of the 2010 decade to the present.</w:t>
       </w:r>
     </w:p>
     <w:p>
@@ -1874,7 +1869,7 @@
         <w:t xml:space="preserve">(Benoit et al. 2018b)</w:t>
       </w:r>
       <w:r>
-        <w:t xml:space="preserve">. After several iterations, we deemed pertinent the use of an stemming algorithm to aid to the dimensionality reduction in the matrices by cutting words to their root form.</w:t>
+        <w:t xml:space="preserve">. After several iterations, we deemed pertinent the use of a stemming algorithm to aid the dimensionality reduction in the matrices by cutting words to their root form.</w:t>
       </w:r>
     </w:p>
     <w:p>
@@ -1891,7 +1886,7 @@
         <w:t xml:space="preserve">Webster and Watson (2002b)</w:t>
       </w:r>
       <w:r>
-        <w:t xml:space="preserve">, a complete review covers the relevant literature and it is not limited by a single research methodology, set of journals or geographic region, topic models contribute to expand the options available to researchers and the amplify the scope and reach of their inquiries. In this exercise, the top 10 publication titles (journal name) in the corpus represent almost a third of the documents in the sample. By making quick search in the Scimago Journal Rank website, it can be established that all publication titles on the table are listed in this database.</w:t>
+        <w:t xml:space="preserve">, a complete review covers the relevant literature and it is not limited by a single research methodology, set of journals or geographic region, topic models contribute to expanding the options available to researchers and the amplify the scope and reach of their inquiries. In this exercise, the top 10 publication titles (journal name) in the corpus represent almost a third of the documents in the sample. By making a quick search on the Scimago Journal Rank website, it can be established that all publication titles on the table are listed in this database.</w:t>
       </w:r>
     </w:p>
     <w:p>
@@ -2208,7 +2203,7 @@
         <w:pStyle w:val="BodyText"/>
       </w:pPr>
       <w:r>
-        <w:t xml:space="preserve">Text as data methods are inherently iterative thus requiring the adoption of suitable workflows and best practices for model calibration and version control systems of its operations, even though stop words are considered language specific and Natural Language Processing applications are advancing in sophistication, some stop words are corpus specific. In the downstream of this process we found strings with no relevant meaning to the analysis but very prevalent in the corpus, thus the importance in the construction of the workflow in a programmatic manner in an R environment.</w:t>
+        <w:t xml:space="preserve">Text as data methods are inherently iterative thus requiring the adoption of suitable workflows and best practices for model calibration and version control systems of its operations, even though stop words are considered language-specific and Natural Language Processing applications are advancing in sophistication, some stop words are corpus specific. In the downstream of this process we found strings with no relevant meaning to the analysis but very prevalent in the corpus, thus the importance in the construction of the workflow in a programmatic manner in an R environment.</w:t>
       </w:r>
     </w:p>
     <w:p>
@@ -2251,7 +2246,7 @@
               <a:graphicData uri="http://schemas.openxmlformats.org/drawingml/2006/picture">
                 <pic:pic>
                   <pic:nvPicPr>
-                    <pic:cNvPr descr="C:/Users/eagle/Documents/GitHub/topic_model/graphics/bigram_dgrl175.png" id="32" name="Picture"/>
+                    <pic:cNvPr descr="../graphics/bigram_dgrl175.png" id="32" name="Picture"/>
                     <pic:cNvPicPr>
                       <a:picLocks noChangeArrowheads="1" noChangeAspect="1"/>
                     </pic:cNvPicPr>
@@ -2315,7 +2310,7 @@
         <w:t xml:space="preserve"> </w:t>
       </w:r>
       <w:r>
-        <w:t xml:space="preserve">implying the centrality of these platforms for digital government scholarship, from adoption and use by public organizations</w:t>
+        <w:t xml:space="preserve">implying the centrality of these platforms for digital government scholarship, from the adoption and use by public organizations</w:t>
       </w:r>
       <w:r>
         <w:t xml:space="preserve"> </w:t>
@@ -2526,7 +2521,7 @@
         <w:t xml:space="preserve"> </w:t>
       </w:r>
       <w:r>
-        <w:t xml:space="preserve">that provide a glimpse in the nature of government operations, the creation of public services but not necessarily with a service logic as argued by</w:t>
+        <w:t xml:space="preserve">provide a glimpse in the nature of government operations, the creation of public services but not necessarily with a service logic as argued by</w:t>
       </w:r>
       <w:r>
         <w:t xml:space="preserve"> </w:t>
@@ -2594,7 +2589,7 @@
               <a:graphicData uri="http://schemas.openxmlformats.org/drawingml/2006/picture">
                 <pic:pic>
                   <pic:nvPicPr>
-                    <pic:cNvPr descr="C:/Users/eagle/Documents/GitHub/topic_model/graphics/trigram_dgrl175.png" id="35" name="Picture"/>
+                    <pic:cNvPr descr="../graphics/trigram_dgrl175.png" id="35" name="Picture"/>
                     <pic:cNvPicPr>
                       <a:picLocks noChangeArrowheads="1" noChangeAspect="1"/>
                     </pic:cNvPicPr>
@@ -2640,7 +2635,7 @@
         <w:pStyle w:val="BodyText"/>
       </w:pPr>
       <w:r>
-        <w:t xml:space="preserve">This visualization shows the top 30 trigrams found in the corpus, clearly dominant in the wordcloud is</w:t>
+        <w:t xml:space="preserve">This visualization shows the top 30 trigrams found in the corpus, clearly dominant in the word cloud is</w:t>
       </w:r>
       <w:r>
         <w:t xml:space="preserve"> </w:t>
@@ -2687,7 +2682,7 @@
         <w:t xml:space="preserve">”</w:t>
       </w:r>
       <w:r>
-        <w:t xml:space="preserve">, the dominant position of this trigram in the visualization of this contrasts the reported over-reliance of qualitative methods in the digital government field, also the trigram</w:t>
+        <w:t xml:space="preserve">, the dominant position of this trigram in the visualization of this contrasts with the reported over-reliance on qualitative methods in the digital government field, also the trigram</w:t>
       </w:r>
       <w:r>
         <w:t xml:space="preserve"> </w:t>
@@ -2705,7 +2700,7 @@
         <w:t xml:space="preserve"> </w:t>
       </w:r>
       <w:r>
-        <w:t xml:space="preserve">hint of the importance of these methodologies in the corpus. Definitely something worth exploring deeper.</w:t>
+        <w:t xml:space="preserve">hint at the importance of these methodologies in the corpus. Definitely something worth exploring deeper.</w:t>
       </w:r>
     </w:p>
     <w:p>
@@ -2805,7 +2800,7 @@
         <w:pStyle w:val="BodyText"/>
       </w:pPr>
       <w:r>
-        <w:t xml:space="preserve">The next step in the process is to create a Document-Feature Matrix, which is the method to provide a structure to the text and be able to conduct the quantitative analysis of the corpus. From this step in the process we gather that the corpus under study contains 6664 documents (abstracts) with their respective metadata and 18749 features (unique tokenized words). This is a very sparse matrix and the logical step is to conduct two process for dimensionality reduction: remove very common and very rare words. For the removal of rare words, the parameter was set to retain words with a minimum term frequency of 100, for the most common words, the criteria was to remove words that appears in more than 10% of the documents in the corpus. After these decisions the number of documents remain the same, the number of features, the vocabulary that will be used for the topic model, was reduced to 916. The documented code for these steps can be found in the GitHub page for this project for replicability purposes.</w:t>
+        <w:t xml:space="preserve">The next step in the process is to create a Document-Feature Matrix, which is the method to provide a structure to the text and be able to conduct the quantitative analysis of the corpus. From this step in the process, we gather that the corpus under study contains 6664 documents (abstracts) with their respective metadata and 18749 features (unique tokenized words). This is a very sparse matrix and the logical step is to conduct two processes for dimensionality reduction: remove very common and very rare words. For the removal of rare words, the parameter was set to retain words with a minimum term frequency of 100, for the most common words, the criteria were to remove words that appear in more than 10% of the documents in the corpus. After these decisions the number of documents remain the same, the number of features, and the vocabulary that will be used for the topic model, was reduced to 916. The documented code for these steps can be found in the GitHub page for this project for replicability purposes.</w:t>
       </w:r>
     </w:p>
     <w:p>
@@ -2813,7 +2808,7 @@
         <w:pStyle w:val="BodyText"/>
       </w:pPr>
       <w:r>
-        <w:t xml:space="preserve">One crucial step before the initial calibration of the model is to split the data between a train and a test set, the model was trained with the 75% of the sample. The remaining 25% is used to apply the model to the unseen data with the calibrated parameters of the training of the model. The novelty of the structural topic model is possibility to include covariates found in the metadata to estimate topic prevalence, for our analysis the year of publication as covariate of interest.</w:t>
+        <w:t xml:space="preserve">One crucial step before the initial calibration of the model is to split the data between a train and a test set, the model was trained with 75% of the sample. The remaining 25% is used to apply the model to the unseen data with the calibrated parameters of the training of the model. The novelty of the structural topic model is possibility to include covariates found in the metadata to estimate topic prevalence, for our analysis the year of publication as covariate of interest.</w:t>
       </w:r>
     </w:p>
     <w:p>
@@ -2821,7 +2816,7 @@
         <w:pStyle w:val="BodyText"/>
       </w:pPr>
       <w:r>
-        <w:t xml:space="preserve">The stm package includes the function searchK() that performs the estimation models with different K values to provide statistical analysis for goodness of fit measures in topic modeling. Perplexity, semantic coherence, residuals and lower bound can be estimated and visualized helping researchers to select the optimal number of topics in a data driven manner. However, statistical goodness of fit is not enough and it is widely advised to apply human validation and human judgement in the decision of the number of topics to model.</w:t>
+        <w:t xml:space="preserve">The stm package includes the function searchK() that performs the estimation models with different K values to provide statistical analysis for the goodness of fit measures in topic modeling. Perplexity, semantic coherence, residuals and lower bound can be estimated and visualized helping researchers to select the optimal number of topics in a data-driven manner. However, statistical goodness of fit is not enough and it is widely advised to apply human validation and human judgement in the decision of the number of topics to model.</w:t>
       </w:r>
     </w:p>
     <w:p>
@@ -2829,7 +2824,7 @@
         <w:pStyle w:val="BodyText"/>
       </w:pPr>
       <w:r>
-        <w:t xml:space="preserve">The following graphic shows the visualization of the results of the function searchK from the stm package, four goodness of fit measures are calculated for different values for K in a range from 25 to 60 topics. The values for held-out likelihood, or perplexity seem to be optimal in this range at k=53, semantic coherence is higher in k=44, k=53, and k=60, residuals values above 1 indicate sample dispersion meaning that the number for k is set too low, after several iterations with the training set, k=53 is deemed optimal for further analysis. The lower bound value indicate model convergence, small changes between the compared values are preferred.</w:t>
+        <w:t xml:space="preserve">The following graphic shows the visualization of the results of the function searchK from the stm package, four goodness of fit measures are calculated for different values for K in a range from 25 to 60 topics. The values for held-out likelihood or perplexity seem to be optimal in this range at k=53, semantic coherence is higher in k=44, k=53, and k=60, and residuals values above 1 indicate sample dispersion meaning that the number for k is set too low, after several iterations with the training set, k=53 is deemed optimal for further analysis. The lower bound value indicate model convergence, small changes between the compared values are preferred.</w:t>
       </w:r>
     </w:p>
     <w:p>
@@ -2846,7 +2841,7 @@
               <a:graphicData uri="http://schemas.openxmlformats.org/drawingml/2006/picture">
                 <pic:pic>
                   <pic:nvPicPr>
-                    <pic:cNvPr descr="C:/Users/eagle/Documents/GitHub/topic_model/graphics/data_driven_K.png" id="38" name="Picture"/>
+                    <pic:cNvPr descr="../graphics/data_driven_K.png" id="38" name="Picture"/>
                     <pic:cNvPicPr>
                       <a:picLocks noChangeArrowheads="1" noChangeAspect="1"/>
                     </pic:cNvPicPr>
@@ -2892,7 +2887,7 @@
         <w:pStyle w:val="BodyText"/>
       </w:pPr>
       <w:r>
-        <w:t xml:space="preserve">The different indicators for goodness of fit and the iterative revision of these parameters with the training set led us to choose k=53 as an optimal number of topics. The following graph presents the estimated topic proportions found in the training set. Topic 47, 27 and 51 are estimated to be more prevalent in the analyzed set.</w:t>
+        <w:t xml:space="preserve">The different indicators for the goodness of fit and the iterative revision of these parameters with the training set led us to choose k=53 as an optimal number of topics. The following graph presents the estimated topic proportions found in the training set. Topic 47, 27 and 51 are estimated to be more prevalent in the analyzed set.</w:t>
       </w:r>
     </w:p>
     <w:p>
@@ -2909,7 +2904,7 @@
               <a:graphicData uri="http://schemas.openxmlformats.org/drawingml/2006/picture">
                 <pic:pic>
                   <pic:nvPicPr>
-                    <pic:cNvPr descr="C:/Users/eagle/Documents/GitHub/topic_model/graphics/topic_proportions_training_set.png" id="41" name="Picture"/>
+                    <pic:cNvPr descr="../graphics/topic_proportions_training_set.png" id="41" name="Picture"/>
                     <pic:cNvPicPr>
                       <a:picLocks noChangeArrowheads="1" noChangeAspect="1"/>
                     </pic:cNvPicPr>
@@ -2972,7 +2967,7 @@
         <w:pStyle w:val="BodyText"/>
       </w:pPr>
       <w:r>
-        <w:t xml:space="preserve">Visualization of topic models is probably one of the most powerful tools developed in recent years to help researchers to interpret the results of a model and may explain the increasing adoption of these techniques out of the computer science field. A visualization of the top 30 terms in the analyzed sample are shown below, this in itself may not be incredibly informative as a static image but gives a quick overview of the most prevalent words in the corpus, and the visualization engine layout of the LDAvis package. On the left side pane are the topics that have been modeled in previous steps, the proximity in the visualization can be interpreted as</w:t>
+        <w:t xml:space="preserve">Visualization of topic models is probably one of the most powerful tools developed in recent years to help researchers to interpret the results of a model and may explain the increasing adoption of these techniques in different fields than computer science. A visualization of the top 30 terms in the analyzed sample is shown below, this in itself may not be incredibly informative as a static image but gives a quick overview of the most prevalent words in the corpus, and the visualization engine layout of the LDAvis package. On the left side pane are the topics that have been modeled in previous steps, the proximity in the visualization can be interpreted as</w:t>
       </w:r>
       <w:r>
         <w:t xml:space="preserve"> </w:t>
@@ -2990,7 +2985,7 @@
         <w:t xml:space="preserve"> </w:t>
       </w:r>
       <w:r>
-        <w:t xml:space="preserve">among the topics. Topic 1 in the LDAvis output is the most prevalent topic in the corpus, at first sight it might be a sort of boilerplate topic, but by careful inspection one of the terms that are exclusive to this grouping is the feature</w:t>
+        <w:t xml:space="preserve">among the topics. Topic 1 in the LDAvis output is the most prevalent topic in the corpus, at first sight, it might be a sort of boilerplate topic, but by careful inspection one of the terms that are exclusive to this grouping is the feature</w:t>
       </w:r>
       <w:r>
         <w:t xml:space="preserve"> </w:t>
@@ -3076,7 +3071,7 @@
               <a:graphicData uri="http://schemas.openxmlformats.org/drawingml/2006/picture">
                 <pic:pic>
                   <pic:nvPicPr>
-                    <pic:cNvPr descr="C:/Users/eagle/Documents/GitHub/topic_model/graphics/topic1_ldavis_tam.png" id="44" name="Picture"/>
+                    <pic:cNvPr descr="../graphics/topic1_ldavis_tam.png" id="44" name="Picture"/>
                     <pic:cNvPicPr>
                       <a:picLocks noChangeArrowheads="1" noChangeAspect="1"/>
                     </pic:cNvPicPr>
@@ -3182,7 +3177,7 @@
         <w:t xml:space="preserve">”</w:t>
       </w:r>
       <w:r>
-        <w:t xml:space="preserve">. However in the inspection of the covariate year it shows that is a topic that has decreasing probabilities over the years. Important caveats apply, as argued above, Digital Government Research is experimenting increasing scholarly attention and the decreasing trend may just reflect a proportional adjustment to the rapid increase in research output.</w:t>
+        <w:t xml:space="preserve">. However in the inspection of the covariate year it shows that is a topic that has decreasing probabilities over the years. Important caveats apply, as argued above, Digital Government Research is experimenting increased scholarly attention and the decreasing trend may just reflect a proportional adjustment to the rapid increase in research output.</w:t>
       </w:r>
     </w:p>
     <w:p>
@@ -3199,7 +3194,7 @@
               <a:graphicData uri="http://schemas.openxmlformats.org/drawingml/2006/picture">
                 <pic:pic>
                   <pic:nvPicPr>
-                    <pic:cNvPr descr="C:/Users/eagle/Documents/GitHub/topic_model/graphics/topic45_stm_vis.png" id="47" name="Picture"/>
+                    <pic:cNvPr descr="../graphics/topic45_stm_vis.png" id="47" name="Picture"/>
                     <pic:cNvPicPr>
                       <a:picLocks noChangeArrowheads="1" noChangeAspect="1"/>
                     </pic:cNvPicPr>
@@ -3245,7 +3240,7 @@
         <w:pStyle w:val="BodyText"/>
       </w:pPr>
       <w:r>
-        <w:t xml:space="preserve">The exploration of the linkages between digitalization and impacts on the workforce are negligible but not discouraging. The exploration via topic modeling of labor related issues and digitalization sustains the initial argument that this subject has not been covered by the extant literature. The following visualization pinpoints the word</w:t>
+        <w:t xml:space="preserve">The exploration of the linkages between digitalization and impacts on the workforce is negligible but not discouraging. The exploration via topic modeling of labor- related issues and digitalization sustains the initial argument that this subject has not been covered by the extant literature. The following visualization pinpoints the word</w:t>
       </w:r>
       <w:r>
         <w:t xml:space="preserve"> </w:t>
@@ -3263,7 +3258,7 @@
         <w:t xml:space="preserve"> </w:t>
       </w:r>
       <w:r>
-        <w:t xml:space="preserve">is shared by some topics in the corpus but not necessarily interpretable or meaningful for our exploration.</w:t>
+        <w:t xml:space="preserve">is shared by some topics in the corpus but is not necessarily interpretable or meaningful for our exploration.</w:t>
       </w:r>
     </w:p>
     <w:p>
@@ -3280,7 +3275,7 @@
               <a:graphicData uri="http://schemas.openxmlformats.org/drawingml/2006/picture">
                 <pic:pic>
                   <pic:nvPicPr>
-                    <pic:cNvPr descr="C:/Users/eagle/Documents/GitHub/topic_model/graphics/worker_topics.png" id="50" name="Picture"/>
+                    <pic:cNvPr descr="../graphics/worker_topics.png" id="50" name="Picture"/>
                     <pic:cNvPicPr>
                       <a:picLocks noChangeArrowheads="1" noChangeAspect="1"/>
                     </pic:cNvPicPr>
@@ -3370,7 +3365,7 @@
         <w:t xml:space="preserve"> </w:t>
       </w:r>
       <w:r>
-        <w:t xml:space="preserve">than private sector ones</w:t>
+        <w:t xml:space="preserve">than private-sector ones</w:t>
       </w:r>
       <w:r>
         <w:t xml:space="preserve"> </w:t>
@@ -3400,7 +3395,7 @@
         <w:t xml:space="preserve"> </w:t>
       </w:r>
       <w:r>
-        <w:t xml:space="preserve">has contributed to identify the taxonomy of impacts related to the organization of work in the public sector workforce, among them, changes in productivity, staff reduction or substitution and job enlargement. The pervasive adoption of integrative technologies, namely the Internet of Things (IoT), artificial intelligence (AI), cloud computing and big data applications</w:t>
+        <w:t xml:space="preserve">has contributed to identifying the taxonomy of impacts related to the organization of work in the public sector workforce, among them, changes in productivity, staff reduction or substitution and job enlargement. The pervasive adoption of integrative technologies, namely the Internet of Things (IoT), artificial intelligence (AI), cloud computing and big data applications</w:t>
       </w:r>
       <w:r>
         <w:t xml:space="preserve"> </w:t>
@@ -3424,7 +3419,7 @@
         <w:t xml:space="preserve">(Pencheva, Esteve, and Mikhaylov 2020; Kim, Andersen, and Lee 2021)</w:t>
       </w:r>
       <w:r>
-        <w:t xml:space="preserve">. All these topics mentioned above have increasing proportion trends in the literature hinting of important emerging topics to explore</w:t>
+        <w:t xml:space="preserve">. All these topics mentioned above have increasing proportion trends in the literature hinting at important emerging topics to explore.</w:t>
       </w:r>
     </w:p>
     <w:p>
@@ -3471,7 +3466,7 @@
         <w:pStyle w:val="FirstParagraph"/>
       </w:pPr>
       <w:r>
-        <w:t xml:space="preserve">The use of topic modeling techniques to a corpus of Digital Government Research is an exercise that to the best of our knowledge has not been implemented before in the field. Computer-assisted techniques for evidence synthesis are becoming more and more available out of the computer science field and are enabling researchers in other areas to make use of powerful and novel tools to explore the ever growing research output is most fields of knowledge thus enriching the methodological repertoire of said researchers. In addition, the incorporation of these new methodologies in research practice include the adoption of</w:t>
+        <w:t xml:space="preserve">The use of topic modeling techniques in a corpus of Digital Government Research is an exercise that to the best of our knowledge has not been implemented before in the field. Computer-assisted techniques for evidence synthesis are becoming more and more available out of the computer science field and are enabling researchers in other areas to make use of powerful and novel tools to explore the ever-growing research output in most fields of knowledge thus enriching the methodological repertoire of said researchers. In addition, the incorporation of these new methodologies in research practice includes the adoption of</w:t>
       </w:r>
       <w:r>
         <w:t xml:space="preserve"> </w:t>
@@ -3497,7 +3492,7 @@
         <w:pStyle w:val="BodyText"/>
       </w:pPr>
       <w:r>
-        <w:t xml:space="preserve">It was particularly unanticipated to see massive footprint of social media in Digital Government scholarship, the ample reach of this issue include government-citizens interactions, the delivery of public services, and the influence in political campaigning. Another</w:t>
+        <w:t xml:space="preserve">It was particularly unanticipated to see the massive footprint of social media in Digital Government scholarship, the ample reach of this issue include government-citizens interactions, the delivery of public services, and the influence in political campaigning. Another</w:t>
       </w:r>
       <w:r>
         <w:t xml:space="preserve"> </w:t>
@@ -3523,7 +3518,7 @@
         <w:pStyle w:val="BodyText"/>
       </w:pPr>
       <w:r>
-        <w:t xml:space="preserve">Even though, the Technology Adoption Model (TAM) did not appear at</w:t>
+        <w:t xml:space="preserve">Even though the Technology Adoption Model (TAM) did not appear at</w:t>
       </w:r>
       <w:r>
         <w:t xml:space="preserve"> </w:t>
@@ -3559,7 +3554,7 @@
         <w:t xml:space="preserve"> </w:t>
       </w:r>
       <w:r>
-        <w:t xml:space="preserve">in the downstream of the workflow as the most prevalent topic in the whole corpus reinforces calls found in the literature on the importance of human judgement and human validation in the analysis of topic models. Computational approaches are not yet sophisticated enough to substitute the implicit knowledge of a researcher, but it definitely augments the analytical capabilties and the amount of data taken into account for analysis.</w:t>
+        <w:t xml:space="preserve">in the downstream of the workflow as the most prevalent topic in the whole corpus reinforces calls found in the literature on the importance of human judgement and human validation in the analysis of topic models. Computational approaches are not yet sophisticated enough to substitute the implicit knowledge of a researcher, but it definitely augments the analytical capabilities and the amount of data taken into account for analysis.</w:t>
       </w:r>
     </w:p>
     <w:p>
@@ -3600,7 +3595,7 @@
         <w:t xml:space="preserve">’</w:t>
       </w:r>
       <w:r>
-        <w:t xml:space="preserve">, the exponential growth in research output, and the increased availability of diverse types of data due to the digitalization of everyday life is pushing early stage researchers to learn how to work with (bigger) data and feel comfortable about it.</w:t>
+        <w:t xml:space="preserve">, the exponential growth in research output and the increased availability of diverse types of data due to the digitalization of everyday life is pushing early-stage researchers to learn how to work with (bigger) data and feel comfortable about it.</w:t>
       </w:r>
     </w:p>
     <w:p>
@@ -3608,7 +3603,7 @@
         <w:pStyle w:val="BodyText"/>
       </w:pPr>
       <w:r>
-        <w:t xml:space="preserve">Case in point the centrality in the corpus of open government data. Governments are in general</w:t>
+        <w:t xml:space="preserve">Case in point is the centrality in the corpus of open government data. Governments are in general</w:t>
       </w:r>
       <w:r>
         <w:t xml:space="preserve"> </w:t>
@@ -3623,7 +3618,7 @@
         <w:t xml:space="preserve">”</w:t>
       </w:r>
       <w:r>
-        <w:t xml:space="preserve">. The availability of open government data is in principle associated with the creation of public values for citizens. But maybe in a circular argument, what is the point of data availability if citizens (and firms!) lack data literacy to make sense of the large troves of government data that can unleash huge amounts of value if harness properly.</w:t>
+        <w:t xml:space="preserve">. The availability of open government data is in principle associated with the creation of public values for citizens. But maybe in a circular argument, what is the point of data availability if citizens (and firms!) lack data literacy to make sense of the large troves of government data that can unleash huge amounts of value if harnessed properly.</w:t>
       </w:r>
     </w:p>
     <w:p>
@@ -3631,7 +3626,7 @@
         <w:pStyle w:val="BodyText"/>
       </w:pPr>
       <w:r>
-        <w:t xml:space="preserve">Even though it was not presented in this manuscript, but it is part of the visualizations stored in the GitHub repository, the probabilities estimation of all the 53 topics show an increased attention for topics related to the</w:t>
+        <w:t xml:space="preserve">Even though it was not presented in this manuscript, it is part of the visualizations stored in the GitHub repository, the estimation of all the 53 topics show increased probabilities over time for topics related to the</w:t>
       </w:r>
       <w:r>
         <w:t xml:space="preserve"> </w:t>
@@ -3649,7 +3644,7 @@
         <w:t xml:space="preserve"> </w:t>
       </w:r>
       <w:r>
-        <w:t xml:space="preserve">technologies (internet of things, artificial intelligence, blockchain, cloud and data analytics), these technologies have been conceptually associated with transformations in the organization of work, thus the exploration of the nexus between digital technologies and the public sector workforce seem promising.</w:t>
+        <w:t xml:space="preserve">technologies (internet of things, artificial intelligence, blockchain, cloud and data analytics), these technologies have been conceptually associated with transformations in the organization of work, thus the exploration of the nexus between digital technologies and the public sector workforce seems promising.</w:t>
       </w:r>
     </w:p>
     <w:p>
@@ -3658,6 +3653,36 @@
       </w:pPr>
       <w:r>
         <w:t xml:space="preserve">The exploration via topic modeling and text mining techniques of a corpus in the Digital Government Research field did not provide enough evidence of groundbreaking empirical research linking digitalization with labor transformation in the public sector workforce. Is this a discouraging finding of an uninteresting topic of research or a major gap in the literature? We would like to argue for the second opinion.</w:t>
+      </w:r>
+    </w:p>
+    <w:p>
+      <w:pPr>
+        <w:pStyle w:val="BodyText"/>
+      </w:pPr>
+      <w:r>
+        <w:t xml:space="preserve">Danziger et al 2002.</w:t>
+      </w:r>
+    </w:p>
+    <w:p>
+      <w:pPr>
+        <w:pStyle w:val="BodyText"/>
+      </w:pPr>
+      <w:r>
+        <w:t xml:space="preserve">Golden age 1980s to 2000</w:t>
+      </w:r>
+    </w:p>
+    <w:p>
+      <w:pPr>
+        <w:pStyle w:val="BodyText"/>
+      </w:pPr>
+      <w:r>
+        <w:t xml:space="preserve">“</w:t>
+      </w:r>
+      <w:r>
+        <w:t xml:space="preserve">It is striking that there are relatively few grounded, empirical studies of the impacts of IT on public administration in the journals analyzed.</w:t>
+      </w:r>
+      <w:r>
+        <w:t xml:space="preserve">”</w:t>
       </w:r>
     </w:p>
     <w:bookmarkEnd w:id="52"/>
@@ -3675,7 +3700,7 @@
         <w:pStyle w:val="FirstParagraph"/>
       </w:pPr>
       <w:r>
-        <w:t xml:space="preserve">There is a major gap in the extant literature as regards as the exploration of the impacts of digitalization on the public sector workforce. The Digital Government Research Library has been explored in depth in order to find any significant linkages in the literature connecting these two issues to no big success. However, this does not mean the topic has not been conceptually explored in diverse scholarly publications. As argued above, this may be the opportunity to chase a relevant and emerging topics in digital government.</w:t>
+        <w:t xml:space="preserve">There is a major gap in the extant literature as regards the exploration of the impacts of digitalization on the public sector workforce. The Digital Government Research Library has been explored in-depth in order to find any significant linkages in the literature connecting these two issues with no big success. However, this does not mean the topic has not been conceptually explored in diverse scholarly publications. As argued above, this may be the opportunity to chase relevant and emerging topics in digital government.</w:t>
       </w:r>
     </w:p>
     <w:p>
@@ -3683,7 +3708,7 @@
         <w:pStyle w:val="BodyText"/>
       </w:pPr>
       <w:r>
-        <w:t xml:space="preserve">Important developments have updated our initial assumptions, the health crisis of 2020 fostered the adoption of digital technologies and the reorganization of work processes in the whole economy, culturally it pushed citizens and firms to be more comfortable with a technology mediated interaction, a different public encounter. A digital public encounter changes the organization of work and the provision of services by government organizations. The public sector is not only a large employer but also a major adopter of ICT technologies (not to mention AI applications) and a key player in the big data value chain.</w:t>
+        <w:t xml:space="preserve">Important developments have updated our initial assumptions, the health crisis of 2020 fostered the adoption of digital technologies and the reorganization of work processes in the whole economy, culturally it pushed citizens and firms to be more comfortable with a technology-mediated interaction, a different public encounter. A digital public encounter changes the organization of work and the provision of services by government organizations. The public sector is not only a large employer but also a major adopter of ICT technologies (not to mention AI applications) and a key player in the big data value chain.</w:t>
       </w:r>
     </w:p>
     <w:p>
@@ -3691,7 +3716,7 @@
         <w:pStyle w:val="BodyText"/>
       </w:pPr>
       <w:r>
-        <w:t xml:space="preserve">It is worth pursuing this argumentative line giving the increased importance of the iABCD technologies in the digital government literature evidence by the increased topic prevalence over time. Several factors make this line of inquiry complex, the public sector as a non-market does not have prices for output and the measuring of productivity remains a big challenge for economists and public administration scholars.</w:t>
+        <w:t xml:space="preserve">It is worth pursuing this argumentative line given the increased importance of the iABCD technologies in the digital government literature evidenced by the increased topic prevalence over time. Several factors make this line of inquiry complex, the public sector as a non-market does not have prices for output and the measuring of productivity remains a big challenge for economists and public administration scholars.</w:t>
       </w:r>
     </w:p>
     <w:p>
@@ -3699,7 +3724,7 @@
         <w:pStyle w:val="BodyText"/>
       </w:pPr>
       <w:r>
-        <w:t xml:space="preserve">Public sector organizations operate in very heterogeneous fields with varied levels of technological sophistication, not to mention complex institutional configurations, including particular path dependencies and conflicting public policy goals. However, this complexity is not discouraging but promising of an intellectually challenging pursuit.</w:t>
+        <w:t xml:space="preserve">Public sector organizations operate in very heterogeneous fields with varying levels of technological sophistication, not to mention complex institutional configurations, including path dependencies and conflicting public policy goals. However, this complexity is not discouraging but promising for an intellectually challenging pursuit.</w:t>
       </w:r>
     </w:p>
     <w:p>
@@ -3707,7 +3732,7 @@
         <w:pStyle w:val="BodyText"/>
       </w:pPr>
       <w:r>
-        <w:t xml:space="preserve">It is evident the extant research the deep impact of smartphones and the ample diffusion of social media in Digital Government Research and the government interaction with citizens. What can happen with artificial intelligence? Even though this field has been under exploration for more than 50 years, it is just until now that many of the applications are becoming</w:t>
+        <w:t xml:space="preserve">It is evident from the extant research the deep impact of smartphones and the ample diffusion of social media in Digital Government Research and the government interaction with citizens. What can happen with artificial intelligence? Even though this field has been under exploration for more than 50 years, it is just until now that many of the applications are becoming</w:t>
       </w:r>
       <w:r>
         <w:t xml:space="preserve"> </w:t>
@@ -3740,7 +3765,7 @@
         <w:t xml:space="preserve">’</w:t>
       </w:r>
       <w:r>
-        <w:t xml:space="preserve">. Legislation and operational rules are now under consideration to provide a regulatory framework to the prevalent use of these technologies in the management of human resources, algorithms are currently influencing important work related decisions like recruitment, performance evaluation, task allocation among others. These issues are deemed relevant to explore also in a public sector context.</w:t>
+        <w:t xml:space="preserve">. Legislation and operational rules are now under consideration to provide a regulatory framework to the use of these technologies in the management of human resources, algorithms are currently influencing important work related decisions like recruitment, performance evaluation, task allocation among others. These issues are deemed relevant to explore also in a public sector context.</w:t>
       </w:r>
     </w:p>
     <w:bookmarkEnd w:id="53"/>

</xml_diff>